<commit_message>
v0.7 - Comment changes
Changed comments
</commit_message>
<xml_diff>
--- a/Assignment 1/ChooseYourOwnAdventure - External Document.docx
+++ b/Assignment 1/ChooseYourOwnAdventure - External Document.docx
@@ -571,7 +571,7 @@
                                         </pic:cNvPicPr>
                                       </pic:nvPicPr>
                                       <pic:blipFill>
-                                        <a:blip r:embed="rId13">
+                                        <a:blip r:embed="rId12">
                                           <a:extLst>
                                             <a:ext uri="{28A0092B-C50C-407E-A947-70E740481C1C}">
                                               <a14:useLocalDpi xmlns:a14="http://schemas.microsoft.com/office/drawing/2010/main" val="0"/>
@@ -1118,8 +1118,6 @@
           <w:t>GitHub Link</w:t>
         </w:r>
       </w:hyperlink>
-      <w:bookmarkStart w:id="2" w:name="_GoBack"/>
-      <w:bookmarkEnd w:id="2"/>
     </w:p>
     <w:p>
       <w:pPr>
@@ -1291,7 +1289,7 @@
           <w:u w:val="single"/>
         </w:rPr>
       </w:pPr>
-      <w:bookmarkStart w:id="3" w:name="Version_History"/>
+      <w:bookmarkStart w:id="2" w:name="Version_History"/>
       <w:r>
         <w:rPr>
           <w:b/>
@@ -1464,7 +1462,23 @@
           <w:sz w:val="24"/>
           <w:szCs w:val="24"/>
         </w:rPr>
-        <w:t>- Added endStory Function</w:t>
+        <w:t xml:space="preserve">- Added </w:t>
+      </w:r>
+      <w:proofErr w:type="spellStart"/>
+      <w:r>
+        <w:rPr>
+          <w:sz w:val="24"/>
+          <w:szCs w:val="24"/>
+        </w:rPr>
+        <w:t>endStory</w:t>
+      </w:r>
+      <w:proofErr w:type="spellEnd"/>
+      <w:r>
+        <w:rPr>
+          <w:sz w:val="24"/>
+          <w:szCs w:val="24"/>
+        </w:rPr>
+        <w:t xml:space="preserve"> Function</w:t>
       </w:r>
     </w:p>
     <w:p>
@@ -1509,22 +1523,54 @@
           <w:sz w:val="24"/>
           <w:szCs w:val="24"/>
         </w:rPr>
-        <w:t>- Added setPlayer function</w:t>
-      </w:r>
-    </w:p>
-    <w:p>
-      <w:pPr>
-        <w:rPr>
-          <w:sz w:val="24"/>
-          <w:szCs w:val="24"/>
-        </w:rPr>
-      </w:pPr>
-      <w:r>
-        <w:rPr>
-          <w:sz w:val="24"/>
-          <w:szCs w:val="24"/>
-        </w:rPr>
-        <w:t>- Added getPlayer function</w:t>
+        <w:t xml:space="preserve">- Added </w:t>
+      </w:r>
+      <w:proofErr w:type="spellStart"/>
+      <w:r>
+        <w:rPr>
+          <w:sz w:val="24"/>
+          <w:szCs w:val="24"/>
+        </w:rPr>
+        <w:t>setPlayer</w:t>
+      </w:r>
+      <w:proofErr w:type="spellEnd"/>
+      <w:r>
+        <w:rPr>
+          <w:sz w:val="24"/>
+          <w:szCs w:val="24"/>
+        </w:rPr>
+        <w:t xml:space="preserve"> function</w:t>
+      </w:r>
+    </w:p>
+    <w:p>
+      <w:pPr>
+        <w:rPr>
+          <w:sz w:val="24"/>
+          <w:szCs w:val="24"/>
+        </w:rPr>
+      </w:pPr>
+      <w:r>
+        <w:rPr>
+          <w:sz w:val="24"/>
+          <w:szCs w:val="24"/>
+        </w:rPr>
+        <w:t xml:space="preserve">- Added </w:t>
+      </w:r>
+      <w:proofErr w:type="spellStart"/>
+      <w:r>
+        <w:rPr>
+          <w:sz w:val="24"/>
+          <w:szCs w:val="24"/>
+        </w:rPr>
+        <w:t>getPlayer</w:t>
+      </w:r>
+      <w:proofErr w:type="spellEnd"/>
+      <w:r>
+        <w:rPr>
+          <w:sz w:val="24"/>
+          <w:szCs w:val="24"/>
+        </w:rPr>
+        <w:t xml:space="preserve"> function</w:t>
       </w:r>
     </w:p>
     <w:p>
@@ -1668,7 +1714,23 @@
           <w:sz w:val="24"/>
           <w:szCs w:val="24"/>
         </w:rPr>
-        <w:t>- Added functions is_Number, DisplayStory1, DisplayStory2, DisplayStory3</w:t>
+        <w:t xml:space="preserve">- Added functions </w:t>
+      </w:r>
+      <w:proofErr w:type="spellStart"/>
+      <w:r>
+        <w:rPr>
+          <w:sz w:val="24"/>
+          <w:szCs w:val="24"/>
+        </w:rPr>
+        <w:t>is_Number</w:t>
+      </w:r>
+      <w:proofErr w:type="spellEnd"/>
+      <w:r>
+        <w:rPr>
+          <w:sz w:val="24"/>
+          <w:szCs w:val="24"/>
+        </w:rPr>
+        <w:t>, DisplayStory1, DisplayStory2, DisplayStory3</w:t>
       </w:r>
     </w:p>
     <w:p>
@@ -1713,7 +1775,32 @@
           <w:sz w:val="24"/>
           <w:szCs w:val="24"/>
         </w:rPr>
-        <w:t>- Added time.sleep()'s</w:t>
+        <w:t xml:space="preserve">- Added </w:t>
+      </w:r>
+      <w:proofErr w:type="spellStart"/>
+      <w:proofErr w:type="gramStart"/>
+      <w:r>
+        <w:rPr>
+          <w:sz w:val="24"/>
+          <w:szCs w:val="24"/>
+        </w:rPr>
+        <w:t>time.sleep</w:t>
+      </w:r>
+      <w:proofErr w:type="spellEnd"/>
+      <w:r>
+        <w:rPr>
+          <w:sz w:val="24"/>
+          <w:szCs w:val="24"/>
+        </w:rPr>
+        <w:t>(</w:t>
+      </w:r>
+      <w:proofErr w:type="gramEnd"/>
+      <w:r>
+        <w:rPr>
+          <w:sz w:val="24"/>
+          <w:szCs w:val="24"/>
+        </w:rPr>
+        <w:t>)'s</w:t>
       </w:r>
     </w:p>
     <w:p>
@@ -1745,6 +1832,51 @@
         </w:rPr>
         <w:t>- Tested</w:t>
       </w:r>
+    </w:p>
+    <w:p>
+      <w:pPr>
+        <w:rPr>
+          <w:sz w:val="24"/>
+          <w:szCs w:val="24"/>
+        </w:rPr>
+      </w:pPr>
+      <w:r>
+        <w:rPr>
+          <w:sz w:val="24"/>
+          <w:szCs w:val="24"/>
+        </w:rPr>
+        <w:t>0.7</w:t>
+      </w:r>
+    </w:p>
+    <w:p>
+      <w:pPr>
+        <w:rPr>
+          <w:sz w:val="24"/>
+          <w:szCs w:val="24"/>
+        </w:rPr>
+      </w:pPr>
+      <w:r>
+        <w:rPr>
+          <w:sz w:val="24"/>
+          <w:szCs w:val="24"/>
+        </w:rPr>
+        <w:t>- Caught a bug</w:t>
+      </w:r>
+    </w:p>
+    <w:p>
+      <w:pPr>
+        <w:rPr>
+          <w:sz w:val="24"/>
+          <w:szCs w:val="24"/>
+        </w:rPr>
+      </w:pPr>
+      <w:r>
+        <w:rPr>
+          <w:sz w:val="24"/>
+          <w:szCs w:val="24"/>
+        </w:rPr>
+        <w:t>- Added Decision node comments</w:t>
+      </w:r>
       <w:r>
         <w:rPr>
           <w:sz w:val="24"/>
@@ -1753,7 +1885,7 @@
         <w:br w:type="page"/>
       </w:r>
     </w:p>
-    <w:bookmarkEnd w:id="3"/>
+    <w:bookmarkEnd w:id="2"/>
     <w:p>
       <w:pPr>
         <w:jc w:val="right"/>
@@ -1776,7 +1908,7 @@
           <w:szCs w:val="24"/>
         </w:rPr>
       </w:pPr>
-      <w:bookmarkStart w:id="4" w:name="Game_Overview"/>
+      <w:bookmarkStart w:id="3" w:name="Game_Overview"/>
       <w:r>
         <w:rPr>
           <w:b/>
@@ -1807,7 +1939,23 @@
           <w:sz w:val="24"/>
           <w:szCs w:val="24"/>
         </w:rPr>
-        <w:t>The ChooseYourOwnAdventure game is a dynamic text game which takes user input and then leads them through a number of scenarios. The user can choose their character name, the foe they will fight, and which route they take through the story.</w:t>
+        <w:t xml:space="preserve">The </w:t>
+      </w:r>
+      <w:proofErr w:type="spellStart"/>
+      <w:r>
+        <w:rPr>
+          <w:sz w:val="24"/>
+          <w:szCs w:val="24"/>
+        </w:rPr>
+        <w:t>ChooseYourOwnAdventure</w:t>
+      </w:r>
+      <w:proofErr w:type="spellEnd"/>
+      <w:r>
+        <w:rPr>
+          <w:sz w:val="24"/>
+          <w:szCs w:val="24"/>
+        </w:rPr>
+        <w:t xml:space="preserve"> game is a dynamic text game which takes user input and then leads them through a number of scenarios. The user can choose their character name, the foe they will fight, and which route they take through the story.</w:t>
       </w:r>
     </w:p>
     <w:p>
@@ -1823,8 +1971,8 @@
           <w:szCs w:val="24"/>
         </w:rPr>
       </w:pPr>
-      <w:bookmarkStart w:id="5" w:name="Game_Play_Mechanics"/>
-      <w:bookmarkEnd w:id="4"/>
+      <w:bookmarkStart w:id="4" w:name="Game_Play_Mechanics"/>
+      <w:bookmarkEnd w:id="3"/>
       <w:r>
         <w:rPr>
           <w:b/>
@@ -1863,8 +2011,8 @@
           <w:szCs w:val="24"/>
         </w:rPr>
       </w:pPr>
-      <w:bookmarkStart w:id="6" w:name="Controls"/>
-      <w:bookmarkEnd w:id="5"/>
+      <w:bookmarkStart w:id="5" w:name="Controls"/>
+      <w:bookmarkEnd w:id="4"/>
       <w:r>
         <w:rPr>
           <w:b/>
@@ -1882,6 +2030,8 @@
           <w:szCs w:val="24"/>
         </w:rPr>
       </w:pPr>
+      <w:bookmarkStart w:id="6" w:name="_GoBack"/>
+      <w:bookmarkEnd w:id="6"/>
       <w:r>
         <w:rPr>
           <w:sz w:val="24"/>
@@ -1904,7 +2054,7 @@
         </w:rPr>
       </w:pPr>
       <w:bookmarkStart w:id="7" w:name="Game_World"/>
-      <w:bookmarkEnd w:id="6"/>
+      <w:bookmarkEnd w:id="5"/>
       <w:r>
         <w:rPr>
           <w:b/>
@@ -2676,7 +2826,7 @@
           <w:szCs w:val="24"/>
         </w:rPr>
       </w:pPr>
-      <w:hyperlink r:id="rId14" w:history="1">
+      <w:hyperlink r:id="rId13" w:history="1">
         <w:r>
           <w:rPr>
             <w:rStyle w:val="Hyperlink"/>
@@ -2699,10 +2849,10 @@
       </w:pPr>
     </w:p>
     <w:sectPr>
-      <w:headerReference w:type="even" r:id="rId15"/>
-      <w:headerReference w:type="default" r:id="rId16"/>
-      <w:footerReference w:type="even" r:id="rId17"/>
-      <w:footerReference w:type="default" r:id="rId18"/>
+      <w:headerReference w:type="even" r:id="rId14"/>
+      <w:headerReference w:type="default" r:id="rId15"/>
+      <w:footerReference w:type="even" r:id="rId16"/>
+      <w:footerReference w:type="default" r:id="rId17"/>
       <w:pgSz w:w="12240" w:h="15840"/>
       <w:pgMar w:top="1440" w:right="1440" w:bottom="1440" w:left="1440" w:header="720" w:footer="720" w:gutter="0"/>
       <w:pgBorders w:offsetFrom="page">
@@ -2796,7 +2946,7 @@
         <w:rFonts w:asciiTheme="majorHAnsi" w:hAnsiTheme="majorHAnsi"/>
         <w:noProof/>
       </w:rPr>
-      <w:t>2</w:t>
+      <w:t>4</w:t>
     </w:r>
     <w:r>
       <w:rPr>
@@ -4961,12 +5111,7 @@
 </file>
 
 <file path=customXml/item2.xml><?xml version="1.0" encoding="utf-8"?>
-<?mso-contentType ?>
-<FormTemplates xmlns="http://schemas.microsoft.com/sharepoint/v3/contenttype/forms">
-  <Display>DocumentLibraryForm</Display>
-  <Edit>AssetEditForm</Edit>
-  <New>DocumentLibraryForm</New>
-</FormTemplates>
+<p:properties xmlns:p="http://schemas.microsoft.com/office/2006/metadata/properties" xmlns:xsi="http://www.w3.org/2001/XMLSchema-instance" xmlns:pc="http://schemas.microsoft.com/office/infopath/2007/PartnerControls"/>
 </file>
 
 <file path=customXml/item3.xml><?xml version="1.0" encoding="utf-8"?>
@@ -4974,7 +5119,12 @@
 </file>
 
 <file path=customXml/item4.xml><?xml version="1.0" encoding="utf-8"?>
-<p:properties xmlns:p="http://schemas.microsoft.com/office/2006/metadata/properties" xmlns:xsi="http://www.w3.org/2001/XMLSchema-instance" xmlns:pc="http://schemas.microsoft.com/office/infopath/2007/PartnerControls"/>
+<?mso-contentType ?>
+<FormTemplates xmlns="http://schemas.microsoft.com/sharepoint/v3/contenttype/forms">
+  <Display>DocumentLibraryForm</Display>
+  <Edit>AssetEditForm</Edit>
+  <New>DocumentLibraryForm</New>
+</FormTemplates>
 </file>
 
 <file path=customXml/item5.xml><?xml version="1.0" encoding="utf-8"?>
@@ -4990,9 +5140,10 @@
 </file>
 
 <file path=customXml/itemProps2.xml><?xml version="1.0" encoding="utf-8"?>
-<ds:datastoreItem xmlns:ds="http://schemas.openxmlformats.org/officeDocument/2006/customXml" ds:itemID="{DF8A6096-AC3C-41A5-9CB9-998E1823050B}">
+<ds:datastoreItem xmlns:ds="http://schemas.openxmlformats.org/officeDocument/2006/customXml" ds:itemID="{6BD01D80-C71E-4C35-9EC9-AB4B2A68E7C1}">
   <ds:schemaRefs>
-    <ds:schemaRef ds:uri="http://schemas.microsoft.com/sharepoint/v3/contenttype/forms"/>
+    <ds:schemaRef ds:uri="http://schemas.microsoft.com/office/2006/metadata/properties"/>
+    <ds:schemaRef ds:uri="http://schemas.microsoft.com/office/infopath/2007/PartnerControls"/>
   </ds:schemaRefs>
 </ds:datastoreItem>
 </file>
@@ -5007,16 +5158,15 @@
 </file>
 
 <file path=customXml/itemProps4.xml><?xml version="1.0" encoding="utf-8"?>
-<ds:datastoreItem xmlns:ds="http://schemas.openxmlformats.org/officeDocument/2006/customXml" ds:itemID="{6BD01D80-C71E-4C35-9EC9-AB4B2A68E7C1}">
+<ds:datastoreItem xmlns:ds="http://schemas.openxmlformats.org/officeDocument/2006/customXml" ds:itemID="{DF8A6096-AC3C-41A5-9CB9-998E1823050B}">
   <ds:schemaRefs>
-    <ds:schemaRef ds:uri="http://schemas.microsoft.com/office/2006/metadata/properties"/>
-    <ds:schemaRef ds:uri="http://schemas.microsoft.com/office/infopath/2007/PartnerControls"/>
+    <ds:schemaRef ds:uri="http://schemas.microsoft.com/sharepoint/v3/contenttype/forms"/>
   </ds:schemaRefs>
 </ds:datastoreItem>
 </file>
 
 <file path=customXml/itemProps5.xml><?xml version="1.0" encoding="utf-8"?>
-<ds:datastoreItem xmlns:ds="http://schemas.openxmlformats.org/officeDocument/2006/customXml" ds:itemID="{79EDB197-8A78-4B21-96F0-2AA382FBA19B}">
+<ds:datastoreItem xmlns:ds="http://schemas.openxmlformats.org/officeDocument/2006/customXml" ds:itemID="{D5461771-F406-4E0B-B491-235F3B72BB29}">
   <ds:schemaRefs>
     <ds:schemaRef ds:uri="http://schemas.openxmlformats.org/officeDocument/2006/bibliography"/>
   </ds:schemaRefs>

</xml_diff>